<commit_message>
Advice letter DEAR feedback
</commit_message>
<xml_diff>
--- a/dear_petition/petition/export/documents/templates/advice_letter.docx
+++ b/dear_petition/petition/export/documents/templates/advice_letter.docx
@@ -658,29 +658,7 @@
           <w:sz w:val="24"/>
           <w:shd w:fill="auto" w:val="clear"/>
         </w:rPr>
-        <w:t xml:space="preserve">{{ misdemeanor.county.capitalize() }}, {{ misdemeanor.file_no }}, {{ misdemeanor.description}}, {{ misdemeanor.</w:t>
-      </w:r>
-      <w:r>
-        <w:rPr>
-          <w:rFonts w:ascii="Times New Roman" w:hAnsi="Times New Roman" w:cs="Times New Roman" w:eastAsia="Times New Roman"/>
-          <w:color w:val="000000"/>
-          <w:spacing w:val="0"/>
-          <w:position w:val="0"/>
-          <w:sz w:val="24"/>
-          <w:shd w:fill="auto" w:val="clear"/>
-        </w:rPr>
-        <w:t xml:space="preserve">disposed_on</w:t>
-      </w:r>
-      <w:r>
-        <w:rPr>
-          <w:rFonts w:ascii="Times New Roman" w:hAnsi="Times New Roman" w:cs="Times New Roman" w:eastAsia="Times New Roman"/>
-          <w:color w:val="000000"/>
-          <w:spacing w:val="0"/>
-          <w:position w:val="0"/>
-          <w:sz w:val="24"/>
-          <w:shd w:fill="auto" w:val="clear"/>
-        </w:rPr>
-        <w:t xml:space="preserve">}}</w:t>
+        <w:t xml:space="preserve">{{ misdemeanor.county.capitalize() }}, {{ misdemeanor.file_no }}, {{ misdemeanor.description}}, {{ misdemeanor.disposed_on}}</w:t>
       </w:r>
     </w:p>
     <w:p>
@@ -833,29 +811,7 @@
           <w:sz w:val="24"/>
           <w:shd w:fill="auto" w:val="clear"/>
         </w:rPr>
-        <w:t xml:space="preserve">{{ misdemeanor.county.capitalize() }}, {{ misdemeanor.file_no}}, {{ misdemeanor.description}}, {{ misdemeanor.</w:t>
-      </w:r>
-      <w:r>
-        <w:rPr>
-          <w:rFonts w:ascii="Times New Roman" w:hAnsi="Times New Roman" w:cs="Times New Roman" w:eastAsia="Times New Roman"/>
-          <w:color w:val="000000"/>
-          <w:spacing w:val="0"/>
-          <w:position w:val="0"/>
-          <w:sz w:val="24"/>
-          <w:shd w:fill="auto" w:val="clear"/>
-        </w:rPr>
-        <w:t xml:space="preserve">disposed_on</w:t>
-      </w:r>
-      <w:r>
-        <w:rPr>
-          <w:rFonts w:ascii="Times New Roman" w:hAnsi="Times New Roman" w:cs="Times New Roman" w:eastAsia="Times New Roman"/>
-          <w:color w:val="000000"/>
-          <w:spacing w:val="0"/>
-          <w:position w:val="0"/>
-          <w:sz w:val="24"/>
-          <w:shd w:fill="auto" w:val="clear"/>
-        </w:rPr>
-        <w:t xml:space="preserve">}}</w:t>
+        <w:t xml:space="preserve">{{ misdemeanor.county.capitalize() }}, {{ misdemeanor.file_no}}, {{ misdemeanor.description}}, {{ misdemeanor.disposed_on}}</w:t>
       </w:r>
     </w:p>
     <w:p>
@@ -1010,29 +966,7 @@
           <w:sz w:val="24"/>
           <w:shd w:fill="auto" w:val="clear"/>
         </w:rPr>
-        <w:t xml:space="preserve">{{ dismissed.county.capitalize() }}, {{ dismissed.file_no }}, {{ dismissed.description}}, {{ dismissed.</w:t>
-      </w:r>
-      <w:r>
-        <w:rPr>
-          <w:rFonts w:ascii="Times New Roman" w:hAnsi="Times New Roman" w:cs="Times New Roman" w:eastAsia="Times New Roman"/>
-          <w:color w:val="000000"/>
-          <w:spacing w:val="0"/>
-          <w:position w:val="0"/>
-          <w:sz w:val="24"/>
-          <w:shd w:fill="auto" w:val="clear"/>
-        </w:rPr>
-        <w:t xml:space="preserve">disposed_on</w:t>
-      </w:r>
-      <w:r>
-        <w:rPr>
-          <w:rFonts w:ascii="Times New Roman" w:hAnsi="Times New Roman" w:cs="Times New Roman" w:eastAsia="Times New Roman"/>
-          <w:color w:val="000000"/>
-          <w:spacing w:val="0"/>
-          <w:position w:val="0"/>
-          <w:sz w:val="24"/>
-          <w:shd w:fill="auto" w:val="clear"/>
-        </w:rPr>
-        <w:t xml:space="preserve">}}</w:t>
+        <w:t xml:space="preserve">{{ dismissed.county.capitalize() }}, {{ dismissed.file_no }}, {{ dismissed.description}}, {{ dismissed.disposed_on}}</w:t>
       </w:r>
     </w:p>
     <w:p>
@@ -1108,7 +1042,7 @@
           <w:u w:val="single"/>
           <w:shd w:fill="auto" w:val="clear"/>
         </w:rPr>
-        <w:t xml:space="preserve">Granville, Avery, Orange and Durham County Convictions </w:t>
+        <w:t xml:space="preserve">{{ conviction_counties_string }} County Convictions </w:t>
       </w:r>
     </w:p>
     <w:p>
@@ -1193,7 +1127,7 @@
           <w:u w:val="single"/>
           <w:shd w:fill="auto" w:val="clear"/>
         </w:rPr>
-        <w:t xml:space="preserve"> Durham County Conviction Under Age 18</w:t>
+        <w:t xml:space="preserve"> {{ underaged_conviction_counties_string }} County Convictions Under Age 18</w:t>
       </w:r>
     </w:p>
     <w:p>
@@ -1308,7 +1242,7 @@
           <w:u w:val="single"/>
           <w:shd w:fill="auto" w:val="clear"/>
         </w:rPr>
-        <w:t xml:space="preserve">Durham, Franklin, and Granville County Dismissals </w:t>
+        <w:t xml:space="preserve">{{ dismissed_counties_string }} County Dismissals </w:t>
       </w:r>
     </w:p>
     <w:p>

</xml_diff>